<commit_message>
Minor changes/Não toco nisto até 5ª
</commit_message>
<xml_diff>
--- a/Relatório PIV.docx
+++ b/Relatório PIV.docx
@@ -46,21 +46,7 @@
           <w:sz w:val="24"/>
           <w:szCs w:val="36"/>
         </w:rPr>
-        <w:t>Neste projeto o objetivo é reconhecer objetos que se movem num fundo estático com base numa sequência</w:t>
-      </w:r>
-      <w:r>
-        <w:rPr>
-          <w:sz w:val="24"/>
-          <w:szCs w:val="36"/>
-        </w:rPr>
-        <w:t xml:space="preserve"> de </w:t>
-      </w:r>
-      <w:r>
-        <w:rPr>
-          <w:sz w:val="24"/>
-          <w:szCs w:val="36"/>
-        </w:rPr>
-        <w:t xml:space="preserve">imagens de duas câmaras </w:t>
+        <w:t xml:space="preserve">Neste projeto o objetivo é reconhecer objetos que se movem num fundo estático com base numa sequência de imagens de duas câmaras </w:t>
       </w:r>
       <w:proofErr w:type="spellStart"/>
       <w:r>
@@ -147,259 +133,10 @@
           <w:sz w:val="24"/>
           <w:szCs w:val="36"/>
         </w:rPr>
-        <w:t>Existem duas alternativas inicias a testar na implementação deste projeto no que toca à deteção do fundo estático e dos objetos:</w:t>
-      </w:r>
-    </w:p>
-    <w:p>
-      <w:pPr>
-        <w:pStyle w:val="PargrafodaLista"/>
-        <w:numPr>
-          <w:ilvl w:val="0"/>
-          <w:numId w:val="1"/>
-        </w:numPr>
-        <w:jc w:val="both"/>
-        <w:rPr>
-          <w:sz w:val="24"/>
-          <w:szCs w:val="36"/>
-        </w:rPr>
-      </w:pPr>
-      <w:r>
-        <w:rPr>
-          <w:sz w:val="24"/>
-          <w:szCs w:val="36"/>
-        </w:rPr>
-        <w:t>A)</w:t>
-      </w:r>
-      <w:r>
-        <w:rPr>
-          <w:sz w:val="24"/>
-          <w:szCs w:val="36"/>
-        </w:rPr>
-        <w:t xml:space="preserve"> – Deteção do fundo e dos objetos através de uma projeção </w:t>
-      </w:r>
-      <w:proofErr w:type="spellStart"/>
-      <w:r>
-        <w:rPr>
-          <w:sz w:val="24"/>
-          <w:szCs w:val="36"/>
-        </w:rPr>
-        <w:t>point</w:t>
-      </w:r>
-      <w:proofErr w:type="spellEnd"/>
-      <w:r>
-        <w:rPr>
-          <w:sz w:val="24"/>
-          <w:szCs w:val="36"/>
-        </w:rPr>
-        <w:t xml:space="preserve"> </w:t>
-      </w:r>
-      <w:proofErr w:type="spellStart"/>
-      <w:r>
-        <w:rPr>
-          <w:sz w:val="24"/>
-          <w:szCs w:val="36"/>
-        </w:rPr>
-        <w:t>cloud</w:t>
-      </w:r>
-      <w:proofErr w:type="spellEnd"/>
-      <w:r>
-        <w:rPr>
-          <w:sz w:val="24"/>
-          <w:szCs w:val="36"/>
-        </w:rPr>
-        <w:t xml:space="preserve"> (de acordo com um </w:t>
-      </w:r>
-      <w:proofErr w:type="spellStart"/>
-      <w:r>
-        <w:rPr>
-          <w:sz w:val="24"/>
-          <w:szCs w:val="36"/>
-        </w:rPr>
-        <w:t>threshold</w:t>
-      </w:r>
-      <w:proofErr w:type="spellEnd"/>
-      <w:r>
-        <w:rPr>
-          <w:sz w:val="24"/>
-          <w:szCs w:val="36"/>
-        </w:rPr>
-        <w:t xml:space="preserve">) no referencial de coordenadas de cada câmara. De seguida </w:t>
-      </w:r>
-      <w:r>
-        <w:rPr>
-          <w:sz w:val="24"/>
-          <w:szCs w:val="36"/>
-        </w:rPr>
-        <w:t>mapeia</w:t>
-      </w:r>
-      <w:r>
-        <w:rPr>
-          <w:sz w:val="24"/>
-          <w:szCs w:val="36"/>
-        </w:rPr>
-        <w:t xml:space="preserve">m-se </w:t>
-      </w:r>
-      <w:r>
-        <w:rPr>
-          <w:sz w:val="24"/>
-          <w:szCs w:val="36"/>
-        </w:rPr>
-        <w:t>as</w:t>
-      </w:r>
-      <w:r>
-        <w:rPr>
-          <w:sz w:val="24"/>
-          <w:szCs w:val="36"/>
-        </w:rPr>
-        <w:t xml:space="preserve"> coordenadas em 3D das</w:t>
-      </w:r>
-      <w:r>
-        <w:rPr>
-          <w:sz w:val="24"/>
-          <w:szCs w:val="36"/>
-        </w:rPr>
-        <w:t xml:space="preserve"> duas câmaras para um referencial único e atinge-se um consenso sobre os objetos detetados no referencial único em 3D.</w:t>
-      </w:r>
-    </w:p>
-    <w:p>
-      <w:pPr>
-        <w:pStyle w:val="PargrafodaLista"/>
-        <w:numPr>
-          <w:ilvl w:val="0"/>
-          <w:numId w:val="2"/>
-        </w:numPr>
-        <w:jc w:val="both"/>
-        <w:rPr>
-          <w:sz w:val="24"/>
-          <w:szCs w:val="36"/>
-        </w:rPr>
-      </w:pPr>
-      <w:r>
-        <w:rPr>
-          <w:sz w:val="24"/>
-          <w:szCs w:val="36"/>
-        </w:rPr>
-        <w:t>B)</w:t>
-      </w:r>
-      <w:r>
-        <w:rPr>
-          <w:sz w:val="24"/>
-          <w:szCs w:val="36"/>
-        </w:rPr>
-        <w:t xml:space="preserve"> – Cada câmara realiza uma projeção de </w:t>
-      </w:r>
-      <w:proofErr w:type="spellStart"/>
-      <w:r>
-        <w:rPr>
-          <w:sz w:val="24"/>
-          <w:szCs w:val="36"/>
-        </w:rPr>
-        <w:t>point</w:t>
-      </w:r>
-      <w:proofErr w:type="spellEnd"/>
-      <w:r>
-        <w:rPr>
-          <w:sz w:val="24"/>
-          <w:szCs w:val="36"/>
-        </w:rPr>
-        <w:t xml:space="preserve"> </w:t>
-      </w:r>
-      <w:proofErr w:type="spellStart"/>
-      <w:r>
-        <w:rPr>
-          <w:sz w:val="24"/>
-          <w:szCs w:val="36"/>
-        </w:rPr>
-        <w:t>cloud</w:t>
-      </w:r>
-      <w:proofErr w:type="spellEnd"/>
-      <w:r>
-        <w:rPr>
-          <w:sz w:val="24"/>
-          <w:szCs w:val="36"/>
-        </w:rPr>
-        <w:t xml:space="preserve"> no seu referencial. De seguida </w:t>
-      </w:r>
-      <w:r>
-        <w:rPr>
-          <w:sz w:val="24"/>
-          <w:szCs w:val="36"/>
-        </w:rPr>
-        <w:t>mapeiam-se as coordenadas em 3D das duas câmaras para um referencial único</w:t>
-      </w:r>
-      <w:r>
-        <w:rPr>
-          <w:sz w:val="24"/>
-          <w:szCs w:val="36"/>
-        </w:rPr>
-        <w:t xml:space="preserve"> de coordenadas do mundo em 3D. Por último o fundo e os objetos são detetados já neste referencial do mundo.</w:t>
-      </w:r>
-    </w:p>
-    <w:p>
-      <w:pPr>
-        <w:jc w:val="both"/>
-        <w:rPr>
-          <w:sz w:val="24"/>
-          <w:szCs w:val="36"/>
-        </w:rPr>
-      </w:pPr>
-      <w:r>
-        <w:rPr>
-          <w:sz w:val="24"/>
-          <w:szCs w:val="36"/>
-        </w:rPr>
-        <w:t>2 – Determinar a correspondência entre objetos da imagem atual e objetos da imagem anterior</w:t>
-      </w:r>
-    </w:p>
-    <w:p>
-      <w:pPr>
-        <w:jc w:val="both"/>
-        <w:rPr>
-          <w:sz w:val="24"/>
-          <w:szCs w:val="36"/>
-        </w:rPr>
-      </w:pPr>
-      <w:r>
-        <w:rPr>
-          <w:sz w:val="24"/>
-          <w:szCs w:val="36"/>
-        </w:rPr>
-        <w:t>3 – Desenhar caixas à volta dos objetos identificados em cada imagem</w:t>
+        <w:t>Explicado nos comentários no próprio programa</w:t>
       </w:r>
       <w:bookmarkStart w:id="0" w:name="_GoBack"/>
       <w:bookmarkEnd w:id="0"/>
-    </w:p>
-    <w:p>
-      <w:pPr>
-        <w:jc w:val="both"/>
-        <w:rPr>
-          <w:sz w:val="24"/>
-          <w:szCs w:val="36"/>
-        </w:rPr>
-      </w:pPr>
-      <w:r>
-        <w:rPr>
-          <w:sz w:val="24"/>
-          <w:szCs w:val="36"/>
-        </w:rPr>
-        <w:t>4</w:t>
-      </w:r>
-      <w:r>
-        <w:rPr>
-          <w:sz w:val="24"/>
-          <w:szCs w:val="36"/>
-        </w:rPr>
-        <w:t>-</w:t>
-      </w:r>
-    </w:p>
-    <w:p>
-      <w:pPr>
-        <w:jc w:val="both"/>
-        <w:rPr>
-          <w:sz w:val="24"/>
-          <w:szCs w:val="36"/>
-        </w:rPr>
-      </w:pPr>
     </w:p>
     <w:sectPr>
       <w:pgSz w:w="11906" w:h="16838"/>

</xml_diff>